<commit_message>
june 9 (before changes)
</commit_message>
<xml_diff>
--- a/Reports/Thesis.docx
+++ b/Reports/Thesis.docx
@@ -38,7 +38,6 @@
           <w:szCs w:val="24"/>
         </w:rPr>
       </w:pPr>
-      <w:proofErr w:type="gramStart"/>
       <w:r>
         <w:rPr>
           <w:sz w:val="24"/>
@@ -53,7 +52,6 @@
         </w:rPr>
         <w:t>y</w:t>
       </w:r>
-      <w:proofErr w:type="gramEnd"/>
     </w:p>
     <w:p>
       <w:pPr>
@@ -406,7 +404,6 @@
           <w:szCs w:val="24"/>
         </w:rPr>
       </w:pPr>
-      <w:proofErr w:type="gramStart"/>
       <w:r>
         <w:rPr>
           <w:sz w:val="24"/>
@@ -414,7 +411,6 @@
         </w:rPr>
         <w:t>by</w:t>
       </w:r>
-      <w:proofErr w:type="gramEnd"/>
     </w:p>
     <w:p>
       <w:pPr>
@@ -1179,39 +1175,7 @@
           <w:sz w:val="24"/>
           <w:szCs w:val="24"/>
         </w:rPr>
-        <w:t xml:space="preserve">, Mycobacterium </w:t>
-      </w:r>
-      <w:proofErr w:type="spellStart"/>
-      <w:r>
-        <w:rPr>
-          <w:sz w:val="24"/>
-          <w:szCs w:val="24"/>
-        </w:rPr>
-        <w:t>abscessus</w:t>
-      </w:r>
-      <w:proofErr w:type="spellEnd"/>
-      <w:r>
-        <w:rPr>
-          <w:sz w:val="24"/>
-          <w:szCs w:val="24"/>
-        </w:rPr>
-        <w:t xml:space="preserve"> group, and Mycobacterium </w:t>
-      </w:r>
-      <w:proofErr w:type="spellStart"/>
-      <w:r>
-        <w:rPr>
-          <w:sz w:val="24"/>
-          <w:szCs w:val="24"/>
-        </w:rPr>
-        <w:t>kansasii</w:t>
-      </w:r>
-      <w:proofErr w:type="spellEnd"/>
-      <w:r>
-        <w:rPr>
-          <w:sz w:val="24"/>
-          <w:szCs w:val="24"/>
-        </w:rPr>
-        <w:t xml:space="preserve"> (Gopa</w:t>
+        <w:t>, Mycobacterium abscessus group, and Mycobacterium kansasii (Gopa</w:t>
       </w:r>
       <w:r>
         <w:rPr>
@@ -1414,23 +1378,7 @@
           <w:sz w:val="24"/>
           <w:szCs w:val="24"/>
         </w:rPr>
-        <w:t xml:space="preserve">with </w:t>
-      </w:r>
-      <w:proofErr w:type="gramStart"/>
-      <w:r>
-        <w:rPr>
-          <w:sz w:val="24"/>
-          <w:szCs w:val="24"/>
-        </w:rPr>
-        <w:t>predisposing</w:t>
-      </w:r>
-      <w:proofErr w:type="gramEnd"/>
-      <w:r>
-        <w:rPr>
-          <w:sz w:val="24"/>
-          <w:szCs w:val="24"/>
-        </w:rPr>
-        <w:t xml:space="preserve"> lung </w:t>
+        <w:t xml:space="preserve">with predisposing lung </w:t>
       </w:r>
       <w:r>
         <w:rPr>
@@ -1576,21 +1524,12 @@
         </w:rPr>
         <w:t xml:space="preserve"> </w:t>
       </w:r>
-      <w:proofErr w:type="spellStart"/>
-      <w:r>
-        <w:rPr>
-          <w:sz w:val="24"/>
-          <w:szCs w:val="24"/>
-        </w:rPr>
-        <w:t>fibrocavitary</w:t>
-      </w:r>
-      <w:proofErr w:type="spellEnd"/>
-      <w:r>
-        <w:rPr>
-          <w:sz w:val="24"/>
-          <w:szCs w:val="24"/>
-        </w:rPr>
-        <w:t xml:space="preserve"> form characterized by opacification and cavitation of the upper lobes</w:t>
+      <w:r>
+        <w:rPr>
+          <w:sz w:val="24"/>
+          <w:szCs w:val="24"/>
+        </w:rPr>
+        <w:t>fibrocavitary form characterized by opacification and cavitation of the upper lobes</w:t>
       </w:r>
       <w:r>
         <w:rPr>
@@ -1711,23 +1650,7 @@
           <w:sz w:val="24"/>
           <w:szCs w:val="24"/>
         </w:rPr>
-        <w:t xml:space="preserve">the disease manifests in </w:t>
-      </w:r>
-      <w:proofErr w:type="gramStart"/>
-      <w:r>
-        <w:rPr>
-          <w:sz w:val="24"/>
-          <w:szCs w:val="24"/>
-        </w:rPr>
-        <w:t>a number of</w:t>
-      </w:r>
-      <w:proofErr w:type="gramEnd"/>
-      <w:r>
-        <w:rPr>
-          <w:sz w:val="24"/>
-          <w:szCs w:val="24"/>
-        </w:rPr>
-        <w:t xml:space="preserve"> radiologic patterns</w:t>
+        <w:t>the disease manifests in a number of radiologic patterns</w:t>
       </w:r>
       <w:r>
         <w:rPr>
@@ -2046,23 +1969,7 @@
           <w:szCs w:val="24"/>
         </w:rPr>
         <w:lastRenderedPageBreak/>
-        <w:t xml:space="preserve">Mycobacterium </w:t>
-      </w:r>
-      <w:proofErr w:type="spellStart"/>
-      <w:r>
-        <w:rPr>
-          <w:sz w:val="24"/>
-          <w:szCs w:val="24"/>
-        </w:rPr>
-        <w:t>chelonae</w:t>
-      </w:r>
-      <w:proofErr w:type="spellEnd"/>
-      <w:r>
-        <w:rPr>
-          <w:sz w:val="24"/>
-          <w:szCs w:val="24"/>
-        </w:rPr>
-        <w:t xml:space="preserve">. Two radiologists used consensus scoring; bronchiectasis and nodules were present in 13/14 </w:t>
+        <w:t xml:space="preserve">Mycobacterium chelonae. Two radiologists used consensus scoring; bronchiectasis and nodules were present in 13/14 </w:t>
       </w:r>
       <w:r>
         <w:rPr>
@@ -2153,30 +2060,14 @@
           <w:sz w:val="24"/>
           <w:szCs w:val="24"/>
         </w:rPr>
-        <w:t xml:space="preserve"> lobar scores summed per </w:t>
-      </w:r>
-      <w:proofErr w:type="gramStart"/>
-      <w:r>
-        <w:rPr>
-          <w:sz w:val="24"/>
-          <w:szCs w:val="24"/>
-        </w:rPr>
-        <w:t>patient</w:t>
-      </w:r>
-      <w:r>
-        <w:rPr>
-          <w:sz w:val="24"/>
-          <w:szCs w:val="24"/>
-        </w:rPr>
-        <w:t>, and</w:t>
-      </w:r>
-      <w:proofErr w:type="gramEnd"/>
-      <w:r>
-        <w:rPr>
-          <w:sz w:val="24"/>
-          <w:szCs w:val="24"/>
-        </w:rPr>
-        <w:t xml:space="preserve"> scored bronchiectasis by </w:t>
+        <w:t xml:space="preserve"> lobar scores summed per patient</w:t>
+      </w:r>
+      <w:r>
+        <w:rPr>
+          <w:sz w:val="24"/>
+          <w:szCs w:val="24"/>
+        </w:rPr>
+        <w:t xml:space="preserve">, and scored bronchiectasis by </w:t>
       </w:r>
       <w:r>
         <w:rPr>
@@ -3039,25 +2930,7 @@
           <w:sz w:val="24"/>
           <w:szCs w:val="24"/>
         </w:rPr>
-        <w:t xml:space="preserve"> is a category-specific </w:t>
-      </w:r>
-      <w:proofErr w:type="gramStart"/>
-      <w:r>
-        <w:rPr>
-          <w:rFonts w:eastAsiaTheme="minorEastAsia"/>
-          <w:sz w:val="24"/>
-          <w:szCs w:val="24"/>
-        </w:rPr>
-        <w:t>intercept</w:t>
-      </w:r>
-      <w:proofErr w:type="gramEnd"/>
-      <w:r>
-        <w:rPr>
-          <w:rFonts w:eastAsiaTheme="minorEastAsia"/>
-          <w:sz w:val="24"/>
-          <w:szCs w:val="24"/>
-        </w:rPr>
-        <w:t xml:space="preserve"> or threshold and</w:t>
+        <w:t xml:space="preserve"> is a category-specific intercept or threshold and</w:t>
       </w:r>
       <w:r>
         <w:rPr>
@@ -3595,25 +3468,7 @@
           <w:sz w:val="24"/>
           <w:szCs w:val="24"/>
         </w:rPr>
-        <w:t xml:space="preserve"> are referred to as </w:t>
-      </w:r>
-      <w:proofErr w:type="gramStart"/>
-      <w:r>
-        <w:rPr>
-          <w:rFonts w:eastAsiaTheme="minorEastAsia" w:cstheme="minorHAnsi"/>
-          <w:sz w:val="24"/>
-          <w:szCs w:val="24"/>
-        </w:rPr>
-        <w:t>level-1</w:t>
-      </w:r>
-      <w:proofErr w:type="gramEnd"/>
-      <w:r>
-        <w:rPr>
-          <w:rFonts w:eastAsiaTheme="minorEastAsia" w:cstheme="minorHAnsi"/>
-          <w:sz w:val="24"/>
-          <w:szCs w:val="24"/>
-        </w:rPr>
-        <w:t xml:space="preserve">, while the subjects </w:t>
+        <w:t xml:space="preserve"> are referred to as level-1, while the subjects </w:t>
       </w:r>
       <m:oMath>
         <m:r>
@@ -3631,25 +3486,7 @@
           <w:sz w:val="24"/>
           <w:szCs w:val="24"/>
         </w:rPr>
-        <w:t xml:space="preserve"> are referred to as </w:t>
-      </w:r>
-      <w:proofErr w:type="gramStart"/>
-      <w:r>
-        <w:rPr>
-          <w:rFonts w:eastAsiaTheme="minorEastAsia" w:cstheme="minorHAnsi"/>
-          <w:sz w:val="24"/>
-          <w:szCs w:val="24"/>
-        </w:rPr>
-        <w:t>level-2</w:t>
-      </w:r>
-      <w:proofErr w:type="gramEnd"/>
-      <w:r>
-        <w:rPr>
-          <w:rFonts w:eastAsiaTheme="minorEastAsia" w:cstheme="minorHAnsi"/>
-          <w:sz w:val="24"/>
-          <w:szCs w:val="24"/>
-        </w:rPr>
-        <w:t>.  The representation of this ordinal logistic regression model is as follows:</w:t>
+        <w:t xml:space="preserve"> are referred to as level-2.  The representation of this ordinal logistic regression model is as follows:</w:t>
       </w:r>
     </w:p>
     <w:p>
@@ -5386,24 +5223,7 @@
           <w:szCs w:val="24"/>
         </w:rPr>
         <w:tab/>
-      </w:r>
-      <w:proofErr w:type="gramStart"/>
-      <w:r>
-        <w:rPr>
-          <w:rFonts w:eastAsiaTheme="minorEastAsia" w:cstheme="minorHAnsi"/>
-          <w:sz w:val="24"/>
-          <w:szCs w:val="24"/>
-        </w:rPr>
-        <w:t>In a given</w:t>
-      </w:r>
-      <w:proofErr w:type="gramEnd"/>
-      <w:r>
-        <w:rPr>
-          <w:rFonts w:eastAsiaTheme="minorEastAsia" w:cstheme="minorHAnsi"/>
-          <w:sz w:val="24"/>
-          <w:szCs w:val="24"/>
-        </w:rPr>
-        <w:t xml:space="preserve"> proportional-odds model, a positive coefficient </w:t>
+        <w:t xml:space="preserve">In a given proportional-odds model, a positive coefficient </w:t>
       </w:r>
       <m:oMath>
         <m:sSub>
@@ -5902,25 +5722,7 @@
           <w:sz w:val="24"/>
           <w:szCs w:val="24"/>
         </w:rPr>
-        <w:t xml:space="preserve"> across all </w:t>
-      </w:r>
-      <w:proofErr w:type="gramStart"/>
-      <w:r>
-        <w:rPr>
-          <w:rFonts w:eastAsiaTheme="minorEastAsia" w:cstheme="minorHAnsi"/>
-          <w:sz w:val="24"/>
-          <w:szCs w:val="24"/>
-        </w:rPr>
-        <w:t>category</w:t>
-      </w:r>
-      <w:proofErr w:type="gramEnd"/>
-      <w:r>
-        <w:rPr>
-          <w:rFonts w:eastAsiaTheme="minorEastAsia" w:cstheme="minorHAnsi"/>
-          <w:sz w:val="24"/>
-          <w:szCs w:val="24"/>
-        </w:rPr>
-        <w:t xml:space="preserve"> cut points, the odds-ratio interpretation is the same across each cumulative split of the ordinal scale.</w:t>
+        <w:t xml:space="preserve"> across all category cut points, the odds-ratio interpretation is the same across each cumulative split of the ordinal scale.</w:t>
       </w:r>
     </w:p>
     <w:p>
@@ -6002,25 +5804,7 @@
           <w:sz w:val="24"/>
           <w:szCs w:val="24"/>
         </w:rPr>
-        <w:t xml:space="preserve"> be a binary outcome taking values 0 or </w:t>
-      </w:r>
-      <w:proofErr w:type="gramStart"/>
-      <w:r>
-        <w:rPr>
-          <w:rFonts w:eastAsiaTheme="minorEastAsia" w:cstheme="minorHAnsi"/>
-          <w:sz w:val="24"/>
-          <w:szCs w:val="24"/>
-        </w:rPr>
-        <w:t>1, and</w:t>
-      </w:r>
-      <w:proofErr w:type="gramEnd"/>
-      <w:r>
-        <w:rPr>
-          <w:rFonts w:eastAsiaTheme="minorEastAsia" w:cstheme="minorHAnsi"/>
-          <w:sz w:val="24"/>
-          <w:szCs w:val="24"/>
-        </w:rPr>
-        <w:t xml:space="preserve"> let </w:t>
+        <w:t xml:space="preserve"> be a binary outcome taking values 0 or 1, and let </w:t>
       </w:r>
       <m:oMath>
         <m:r>
@@ -6776,41 +6560,13 @@
           <w:szCs w:val="24"/>
         </w:rPr>
       </w:pPr>
-      <w:proofErr w:type="gramStart"/>
       <w:r>
         <w:rPr>
           <w:rFonts w:eastAsiaTheme="minorEastAsia" w:cstheme="minorHAnsi"/>
           <w:sz w:val="24"/>
           <w:szCs w:val="24"/>
         </w:rPr>
-        <w:t>we</w:t>
-      </w:r>
-      <w:proofErr w:type="gramEnd"/>
-      <w:r>
-        <w:rPr>
-          <w:rFonts w:eastAsiaTheme="minorEastAsia" w:cstheme="minorHAnsi"/>
-          <w:sz w:val="24"/>
-          <w:szCs w:val="24"/>
-        </w:rPr>
-        <w:t xml:space="preserve"> </w:t>
-      </w:r>
-      <w:proofErr w:type="gramStart"/>
-      <w:r>
-        <w:rPr>
-          <w:rFonts w:eastAsiaTheme="minorEastAsia" w:cstheme="minorHAnsi"/>
-          <w:sz w:val="24"/>
-          <w:szCs w:val="24"/>
-        </w:rPr>
-        <w:t>get</w:t>
-      </w:r>
-      <w:proofErr w:type="gramEnd"/>
-      <w:r>
-        <w:rPr>
-          <w:rFonts w:eastAsiaTheme="minorEastAsia" w:cstheme="minorHAnsi"/>
-          <w:sz w:val="24"/>
-          <w:szCs w:val="24"/>
-        </w:rPr>
-        <w:t xml:space="preserve"> a linear relationship with the parameters </w:t>
+        <w:t xml:space="preserve">we get a linear relationship with the parameters </w:t>
       </w:r>
       <m:oMath>
         <m:sSub>
@@ -6899,24 +6655,7 @@
           <w:szCs w:val="24"/>
         </w:rPr>
         <w:tab/>
-      </w:r>
-      <w:proofErr w:type="gramStart"/>
-      <w:r>
-        <w:rPr>
-          <w:rFonts w:eastAsiaTheme="minorEastAsia" w:cstheme="minorHAnsi"/>
-          <w:sz w:val="24"/>
-          <w:szCs w:val="24"/>
-        </w:rPr>
-        <w:t>Also</w:t>
-      </w:r>
-      <w:proofErr w:type="gramEnd"/>
-      <w:r>
-        <w:rPr>
-          <w:rFonts w:eastAsiaTheme="minorEastAsia" w:cstheme="minorHAnsi"/>
-          <w:sz w:val="24"/>
-          <w:szCs w:val="24"/>
-        </w:rPr>
-        <w:t xml:space="preserve"> by Hosmer et al. (2013), we know that </w:t>
+        <w:t xml:space="preserve">Also by Hosmer et al. (2013), we know that </w:t>
       </w:r>
       <m:oMath>
         <m:r>
@@ -7754,24 +7493,7 @@
           <w:szCs w:val="24"/>
         </w:rPr>
         <w:tab/>
-      </w:r>
-      <w:proofErr w:type="gramStart"/>
-      <w:r>
-        <w:rPr>
-          <w:rFonts w:eastAsiaTheme="minorEastAsia" w:cstheme="minorHAnsi"/>
-          <w:sz w:val="24"/>
-          <w:szCs w:val="24"/>
-        </w:rPr>
-        <w:t>Similar to</w:t>
-      </w:r>
-      <w:proofErr w:type="gramEnd"/>
-      <w:r>
-        <w:rPr>
-          <w:rFonts w:eastAsiaTheme="minorEastAsia" w:cstheme="minorHAnsi"/>
-          <w:sz w:val="24"/>
-          <w:szCs w:val="24"/>
-        </w:rPr>
-        <w:t xml:space="preserve"> our random-effects extensions to ordinal logistic models, binary logistic regression can also include random effects to account for unobserved heterogeneity or within-cluster correlation.  As outlined by Larsen et al. (2000), let </w:t>
+        <w:t xml:space="preserve">Similar to our random-effects extensions to ordinal logistic models, binary logistic regression can also include random effects to account for unobserved heterogeneity or within-cluster correlation.  As outlined by Larsen et al. (2000), let </w:t>
       </w:r>
       <m:oMath>
         <m:sSub>
@@ -8565,25 +8287,7 @@
           <w:sz w:val="24"/>
           <w:szCs w:val="24"/>
         </w:rPr>
-        <w:t xml:space="preserve"> capture unobserved heterogeneity across these groups, allowing the model to adjust the log-odds of the outcome based on group-specific deviations from the population-av</w:t>
-      </w:r>
-      <w:proofErr w:type="spellStart"/>
-      <w:r>
-        <w:rPr>
-          <w:rFonts w:eastAsiaTheme="minorEastAsia" w:cstheme="minorHAnsi"/>
-          <w:sz w:val="24"/>
-          <w:szCs w:val="24"/>
-        </w:rPr>
-        <w:t>erage</w:t>
-      </w:r>
-      <w:proofErr w:type="spellEnd"/>
-      <w:r>
-        <w:rPr>
-          <w:rFonts w:eastAsiaTheme="minorEastAsia" w:cstheme="minorHAnsi"/>
-          <w:sz w:val="24"/>
-          <w:szCs w:val="24"/>
-        </w:rPr>
-        <w:t xml:space="preserve"> relationship defined by the fixed effects </w:t>
+        <w:t xml:space="preserve"> capture unobserved heterogeneity across these groups, allowing the model to adjust the log-odds of the outcome based on group-specific deviations from the population-average relationship defined by the fixed effects </w:t>
       </w:r>
       <m:oMath>
         <m:r>
@@ -9353,23 +9057,7 @@
           <w:sz w:val="24"/>
           <w:szCs w:val="24"/>
         </w:rPr>
-        <w:t xml:space="preserve">the right upper lobe (RUL), right middle lobe (RML), right lower lobe (RLL), left upper segment (LUS), left </w:t>
-      </w:r>
-      <w:proofErr w:type="spellStart"/>
-      <w:r>
-        <w:rPr>
-          <w:sz w:val="24"/>
-          <w:szCs w:val="24"/>
-        </w:rPr>
-        <w:t>lingular</w:t>
-      </w:r>
-      <w:proofErr w:type="spellEnd"/>
-      <w:r>
-        <w:rPr>
-          <w:sz w:val="24"/>
-          <w:szCs w:val="24"/>
-        </w:rPr>
-        <w:t xml:space="preserve"> segment (LLS),</w:t>
+        <w:t>the right upper lobe (RUL), right middle lobe (RML), right lower lobe (RLL), left upper segment (LUS), left lingular segment (LLS),</w:t>
       </w:r>
       <w:r>
         <w:rPr>
@@ -9572,23 +9260,7 @@
           <w:sz w:val="24"/>
           <w:szCs w:val="24"/>
         </w:rPr>
-        <w:t xml:space="preserve"> 3 indicating more than half of the lobe’s involvement with the feature.  The other 3 features (large nodules, thin wall cavities, and thick wall cavities) were </w:t>
-      </w:r>
-      <w:proofErr w:type="gramStart"/>
-      <w:r>
-        <w:rPr>
-          <w:sz w:val="24"/>
-          <w:szCs w:val="24"/>
-        </w:rPr>
-        <w:t>assigned</w:t>
-      </w:r>
-      <w:proofErr w:type="gramEnd"/>
-      <w:r>
-        <w:rPr>
-          <w:sz w:val="24"/>
-          <w:szCs w:val="24"/>
-        </w:rPr>
-        <w:t xml:space="preserve"> a binary score of 0 or 1, with 0 indicating</w:t>
+        <w:t xml:space="preserve"> 3 indicating more than half of the lobe’s involvement with the feature.  The other 3 features (large nodules, thin wall cavities, and thick wall cavities) were assigned a binary score of 0 or 1, with 0 indicating</w:t>
       </w:r>
       <w:r>
         <w:rPr>
@@ -9609,23 +9281,7 @@
           <w:sz w:val="24"/>
           <w:szCs w:val="24"/>
         </w:rPr>
-        <w:t xml:space="preserve">Although ground-glass opacities </w:t>
-      </w:r>
-      <w:proofErr w:type="gramStart"/>
-      <w:r>
-        <w:rPr>
-          <w:sz w:val="24"/>
-          <w:szCs w:val="24"/>
-        </w:rPr>
-        <w:t>was</w:t>
-      </w:r>
-      <w:proofErr w:type="gramEnd"/>
-      <w:r>
-        <w:rPr>
-          <w:sz w:val="24"/>
-          <w:szCs w:val="24"/>
-        </w:rPr>
-        <w:t xml:space="preserve"> assigned a binary score, </w:t>
+        <w:t xml:space="preserve">Although ground-glass opacities was assigned a binary score, </w:t>
       </w:r>
       <w:r>
         <w:rPr>
@@ -9682,23 +9338,7 @@
           <w:sz w:val="24"/>
           <w:szCs w:val="24"/>
         </w:rPr>
-        <w:t xml:space="preserve">different </w:t>
-      </w:r>
-      <w:proofErr w:type="gramStart"/>
-      <w:r>
-        <w:rPr>
-          <w:sz w:val="24"/>
-          <w:szCs w:val="24"/>
-        </w:rPr>
-        <w:t>raters</w:t>
-      </w:r>
-      <w:proofErr w:type="gramEnd"/>
-      <w:r>
-        <w:rPr>
-          <w:sz w:val="24"/>
-          <w:szCs w:val="24"/>
-        </w:rPr>
-        <w:t xml:space="preserve"> performing the scoring, there are 12 repeated measures per subject for each feature.</w:t>
+        <w:t>different raters performing the scoring, there are 12 repeated measures per subject for each feature.</w:t>
       </w:r>
     </w:p>
     <w:p>
@@ -10133,23 +9773,7 @@
           <w:sz w:val="24"/>
           <w:szCs w:val="24"/>
         </w:rPr>
-        <w:t xml:space="preserve">a random intercept for subject, a nested random effect for </w:t>
-      </w:r>
-      <w:proofErr w:type="gramStart"/>
-      <w:r>
-        <w:rPr>
-          <w:sz w:val="24"/>
-          <w:szCs w:val="24"/>
-        </w:rPr>
-        <w:t>rater</w:t>
-      </w:r>
-      <w:proofErr w:type="gramEnd"/>
-      <w:r>
-        <w:rPr>
-          <w:sz w:val="24"/>
-          <w:szCs w:val="24"/>
-        </w:rPr>
-        <w:t xml:space="preserve"> within subject</w:t>
+        <w:t>a random intercept for subject, a nested random effect for rater within subject</w:t>
       </w:r>
       <w:r>
         <w:rPr>
@@ -11276,23 +10900,7 @@
           <w:sz w:val="24"/>
           <w:szCs w:val="24"/>
         </w:rPr>
-        <w:t xml:space="preserve">, but without a nested random effect for </w:t>
-      </w:r>
-      <w:proofErr w:type="gramStart"/>
-      <w:r>
-        <w:rPr>
-          <w:sz w:val="24"/>
-          <w:szCs w:val="24"/>
-        </w:rPr>
-        <w:t>rater</w:t>
-      </w:r>
-      <w:proofErr w:type="gramEnd"/>
-      <w:r>
-        <w:rPr>
-          <w:sz w:val="24"/>
-          <w:szCs w:val="24"/>
-        </w:rPr>
-        <w:t xml:space="preserve"> within subject</w:t>
+        <w:t>, but without a nested random effect for rater within subject</w:t>
       </w:r>
       <w:r>
         <w:rPr>
@@ -12150,25 +11758,7 @@
           <w:sz w:val="24"/>
           <w:szCs w:val="24"/>
         </w:rPr>
-        <w:t xml:space="preserve">simpler random </w:t>
-      </w:r>
-      <w:proofErr w:type="gramStart"/>
-      <w:r>
-        <w:rPr>
-          <w:rFonts w:eastAsiaTheme="minorEastAsia"/>
-          <w:sz w:val="24"/>
-          <w:szCs w:val="24"/>
-        </w:rPr>
-        <w:t>effects</w:t>
-      </w:r>
-      <w:proofErr w:type="gramEnd"/>
-      <w:r>
-        <w:rPr>
-          <w:rFonts w:eastAsiaTheme="minorEastAsia"/>
-          <w:sz w:val="24"/>
-          <w:szCs w:val="24"/>
-        </w:rPr>
-        <w:t xml:space="preserve"> structure </w:t>
+        <w:t xml:space="preserve">simpler random effects structure </w:t>
       </w:r>
       <w:r>
         <w:rPr>
@@ -12366,21 +11956,12 @@
         </w:rPr>
         <w:t xml:space="preserve">  We can express this model using statistical notation </w:t>
       </w:r>
-      <w:proofErr w:type="gramStart"/>
-      <w:r>
-        <w:rPr>
-          <w:sz w:val="24"/>
-          <w:szCs w:val="24"/>
-        </w:rPr>
-        <w:t>similar to</w:t>
-      </w:r>
-      <w:proofErr w:type="gramEnd"/>
-      <w:r>
-        <w:rPr>
-          <w:sz w:val="24"/>
-          <w:szCs w:val="24"/>
-        </w:rPr>
-        <w:t xml:space="preserve"> that outlined </w:t>
+      <w:r>
+        <w:rPr>
+          <w:sz w:val="24"/>
+          <w:szCs w:val="24"/>
+        </w:rPr>
+        <w:t xml:space="preserve">similar to that outlined </w:t>
       </w:r>
       <w:r>
         <w:rPr>
@@ -13320,23 +12901,7 @@
           <w:sz w:val="24"/>
           <w:szCs w:val="24"/>
         </w:rPr>
-        <w:t xml:space="preserve"> score as the outcome, lobe and rater as fixed effects, a random intercept for subject, a nested random effect for </w:t>
-      </w:r>
-      <w:proofErr w:type="gramStart"/>
-      <w:r>
-        <w:rPr>
-          <w:sz w:val="24"/>
-          <w:szCs w:val="24"/>
-        </w:rPr>
-        <w:t>rater</w:t>
-      </w:r>
-      <w:proofErr w:type="gramEnd"/>
-      <w:r>
-        <w:rPr>
-          <w:sz w:val="24"/>
-          <w:szCs w:val="24"/>
-        </w:rPr>
-        <w:t xml:space="preserve"> within subject, and a logit link function.  In a similar way to </w:t>
+        <w:t xml:space="preserve"> score as the outcome, lobe and rater as fixed effects, a random intercept for subject, a nested random effect for rater within subject, and a logit link function.  In a similar way to </w:t>
       </w:r>
       <w:r>
         <w:rPr>
@@ -14303,46 +13868,14 @@
           <w:sz w:val="24"/>
           <w:szCs w:val="24"/>
         </w:rPr>
-        <w:t xml:space="preserve"> score as the outcome, lobe and rater as fixed effects, a random intercept for subject, with a logit link function, but without a nested random effect for </w:t>
-      </w:r>
-      <w:proofErr w:type="gramStart"/>
-      <w:r>
-        <w:rPr>
-          <w:sz w:val="24"/>
-          <w:szCs w:val="24"/>
-        </w:rPr>
-        <w:t>rater</w:t>
-      </w:r>
-      <w:proofErr w:type="gramEnd"/>
-      <w:r>
-        <w:rPr>
-          <w:sz w:val="24"/>
-          <w:szCs w:val="24"/>
-        </w:rPr>
-        <w:t xml:space="preserve"> within subject</w:t>
-      </w:r>
-      <w:r>
-        <w:rPr>
-          <w:sz w:val="24"/>
-          <w:szCs w:val="24"/>
-        </w:rPr>
-        <w:t xml:space="preserve">.  </w:t>
-      </w:r>
-      <w:proofErr w:type="gramStart"/>
-      <w:r>
-        <w:rPr>
-          <w:sz w:val="24"/>
-          <w:szCs w:val="24"/>
-        </w:rPr>
-        <w:t>Again</w:t>
-      </w:r>
-      <w:proofErr w:type="gramEnd"/>
-      <w:r>
-        <w:rPr>
-          <w:sz w:val="24"/>
-          <w:szCs w:val="24"/>
-        </w:rPr>
-        <w:t xml:space="preserve"> by Larsen et al. (2000),</w:t>
+        <w:t xml:space="preserve"> score as the outcome, lobe and rater as fixed effects, a random intercept for subject, with a logit link function, but without a nested random effect for rater within subject</w:t>
+      </w:r>
+      <w:r>
+        <w:rPr>
+          <w:sz w:val="24"/>
+          <w:szCs w:val="24"/>
+        </w:rPr>
+        <w:t>.  Again by Larsen et al. (2000),</w:t>
       </w:r>
       <w:r>
         <w:rPr>
@@ -15129,25 +14662,7 @@
           <w:sz w:val="24"/>
           <w:szCs w:val="24"/>
         </w:rPr>
-        <w:t xml:space="preserve">features where the full model did not converge due to the complex random effects structure. We also fit this reduced model for the features where the full model did converge as a means of sensitivity analysis to check if the simpler random </w:t>
-      </w:r>
-      <w:proofErr w:type="gramStart"/>
-      <w:r>
-        <w:rPr>
-          <w:rFonts w:eastAsiaTheme="minorEastAsia"/>
-          <w:sz w:val="24"/>
-          <w:szCs w:val="24"/>
-        </w:rPr>
-        <w:t>effects</w:t>
-      </w:r>
-      <w:proofErr w:type="gramEnd"/>
-      <w:r>
-        <w:rPr>
-          <w:rFonts w:eastAsiaTheme="minorEastAsia"/>
-          <w:sz w:val="24"/>
-          <w:szCs w:val="24"/>
-        </w:rPr>
-        <w:t xml:space="preserve"> structure changes the model estimate for the effect of lobe, which is our main estimate of interest in addressing the research question. </w:t>
+        <w:t xml:space="preserve">features where the full model did not converge due to the complex random effects structure. We also fit this reduced model for the features where the full model did converge as a means of sensitivity analysis to check if the simpler random effects structure changes the model estimate for the effect of lobe, which is our main estimate of interest in addressing the research question. </w:t>
       </w:r>
     </w:p>
     <w:p>
@@ -16027,25 +15542,7 @@
           <w:sz w:val="24"/>
           <w:szCs w:val="24"/>
         </w:rPr>
-        <w:t xml:space="preserve"> (</w:t>
-      </w:r>
-      <w:proofErr w:type="spellStart"/>
-      <w:r>
-        <w:rPr>
-          <w:rFonts w:eastAsiaTheme="minorEastAsia"/>
-          <w:sz w:val="24"/>
-          <w:szCs w:val="24"/>
-        </w:rPr>
-        <w:t>Capanu</w:t>
-      </w:r>
-      <w:proofErr w:type="spellEnd"/>
-      <w:r>
-        <w:rPr>
-          <w:rFonts w:eastAsiaTheme="minorEastAsia"/>
-          <w:sz w:val="24"/>
-          <w:szCs w:val="24"/>
-        </w:rPr>
-        <w:t xml:space="preserve"> et al., 2013).</w:t>
+        <w:t xml:space="preserve"> (Capanu et al., 2013).</w:t>
       </w:r>
     </w:p>
     <w:p>
@@ -16403,25 +15900,39 @@
           <w:sz w:val="24"/>
           <w:szCs w:val="24"/>
         </w:rPr>
-        <w:t xml:space="preserve">  AIC offers a balanced view of the model between goodness of </w:t>
-      </w:r>
-      <w:proofErr w:type="gramStart"/>
-      <w:r>
-        <w:rPr>
-          <w:rFonts w:eastAsiaTheme="minorEastAsia"/>
-          <w:sz w:val="24"/>
-          <w:szCs w:val="24"/>
-        </w:rPr>
-        <w:t>fit</w:t>
-      </w:r>
-      <w:proofErr w:type="gramEnd"/>
-      <w:r>
-        <w:rPr>
-          <w:rFonts w:eastAsiaTheme="minorEastAsia"/>
-          <w:sz w:val="24"/>
-          <w:szCs w:val="24"/>
-        </w:rPr>
-        <w:t xml:space="preserve"> and model </w:t>
+        <w:t xml:space="preserve">  AIC offers a balanced view of the model between goodness</w:t>
+      </w:r>
+      <w:r>
+        <w:rPr>
+          <w:rFonts w:eastAsiaTheme="minorEastAsia"/>
+          <w:sz w:val="24"/>
+          <w:szCs w:val="24"/>
+        </w:rPr>
+        <w:t>-</w:t>
+      </w:r>
+      <w:r>
+        <w:rPr>
+          <w:rFonts w:eastAsiaTheme="minorEastAsia"/>
+          <w:sz w:val="24"/>
+          <w:szCs w:val="24"/>
+        </w:rPr>
+        <w:t>of</w:t>
+      </w:r>
+      <w:r>
+        <w:rPr>
+          <w:rFonts w:eastAsiaTheme="minorEastAsia"/>
+          <w:sz w:val="24"/>
+          <w:szCs w:val="24"/>
+        </w:rPr>
+        <w:t>-</w:t>
+      </w:r>
+      <w:r>
+        <w:rPr>
+          <w:rFonts w:eastAsiaTheme="minorEastAsia"/>
+          <w:sz w:val="24"/>
+          <w:szCs w:val="24"/>
+        </w:rPr>
+        <w:t xml:space="preserve">fit and model </w:t>
       </w:r>
       <w:r>
         <w:rPr>
@@ -16790,30 +16301,28 @@
           <w:sz w:val="24"/>
           <w:szCs w:val="24"/>
         </w:rPr>
-        <w:t xml:space="preserve"> for our models fit in SAS and </w:t>
-      </w:r>
-      <w:r>
-        <w:rPr>
-          <w:sz w:val="24"/>
-          <w:szCs w:val="24"/>
-        </w:rPr>
-        <w:t xml:space="preserve">the </w:t>
-      </w:r>
-      <w:proofErr w:type="spellStart"/>
-      <w:r>
-        <w:rPr>
-          <w:sz w:val="24"/>
-          <w:szCs w:val="24"/>
-        </w:rPr>
-        <w:t>emmeans</w:t>
-      </w:r>
-      <w:proofErr w:type="spellEnd"/>
-      <w:r>
-        <w:rPr>
-          <w:sz w:val="24"/>
-          <w:szCs w:val="24"/>
-        </w:rPr>
-        <w:t xml:space="preserve"> function for our R model</w:t>
+        <w:t xml:space="preserve"> for our</w:t>
+      </w:r>
+      <w:r>
+        <w:rPr>
+          <w:sz w:val="24"/>
+          <w:szCs w:val="24"/>
+        </w:rPr>
+        <w:t xml:space="preserve"> proportional odds</w:t>
+      </w:r>
+      <w:r>
+        <w:rPr>
+          <w:sz w:val="24"/>
+          <w:szCs w:val="24"/>
+        </w:rPr>
+        <w:t xml:space="preserve"> models fit in SA</w:t>
+      </w:r>
+      <w:r>
+        <w:rPr>
+          <w:sz w:val="24"/>
+          <w:szCs w:val="24"/>
+        </w:rPr>
+        <w:t>S</w:t>
       </w:r>
       <w:r>
         <w:rPr>
@@ -16961,21 +16470,6 @@
           <w:szCs w:val="24"/>
         </w:rPr>
         <w:t>GLIMMIX.</w:t>
-      </w:r>
-      <w:r>
-        <w:rPr>
-          <w:sz w:val="24"/>
-          <w:szCs w:val="24"/>
-        </w:rPr>
-        <w:t xml:space="preserve"> </w:t>
-      </w:r>
-      <w:r>
-        <w:rPr>
-          <w:sz w:val="24"/>
-          <w:szCs w:val="24"/>
-          <w:highlight w:val="yellow"/>
-        </w:rPr>
-        <w:t>Need to include how we did it for the R model as well</w:t>
       </w:r>
     </w:p>
     <w:p>
@@ -17028,7 +16522,63 @@
           <w:sz w:val="24"/>
           <w:szCs w:val="24"/>
         </w:rPr>
-        <w:t>between each of these estimates.</w:t>
+        <w:t xml:space="preserve">between </w:t>
+      </w:r>
+      <w:r>
+        <w:rPr>
+          <w:sz w:val="24"/>
+          <w:szCs w:val="24"/>
+        </w:rPr>
+        <w:t>each of the lobes within each cut</w:t>
+      </w:r>
+      <w:r>
+        <w:rPr>
+          <w:sz w:val="24"/>
+          <w:szCs w:val="24"/>
+        </w:rPr>
+        <w:t>-</w:t>
+      </w:r>
+      <w:r>
+        <w:rPr>
+          <w:sz w:val="24"/>
+          <w:szCs w:val="24"/>
+        </w:rPr>
+        <w:t>point</w:t>
+      </w:r>
+      <w:r>
+        <w:rPr>
+          <w:sz w:val="24"/>
+          <w:szCs w:val="24"/>
+        </w:rPr>
+        <w:t xml:space="preserve">, again by </w:t>
+      </w:r>
+      <w:r>
+        <w:rPr>
+          <w:sz w:val="24"/>
+          <w:szCs w:val="24"/>
+        </w:rPr>
+        <w:t>subtracting the corresponding log-odds estimates</w:t>
+      </w:r>
+      <w:r>
+        <w:rPr>
+          <w:sz w:val="24"/>
+          <w:szCs w:val="24"/>
+        </w:rPr>
+        <w:t>.</w:t>
+      </w:r>
+      <w:r>
+        <w:rPr>
+          <w:sz w:val="24"/>
+          <w:szCs w:val="24"/>
+        </w:rPr>
+        <w:t xml:space="preserve">  Standard errors were determined through the model’s variance-covariance matrix, Wald 95%</w:t>
+      </w:r>
+      <w:r>
+        <w:rPr>
+          <w:sz w:val="24"/>
+          <w:szCs w:val="24"/>
+        </w:rPr>
+        <w:t xml:space="preserve"> confidence intervals were formed, and resulting estimates were exponentiated to yield values on the odds scale.</w:t>
       </w:r>
     </w:p>
     <w:p>
@@ -17062,21 +16612,12 @@
           <w:szCs w:val="24"/>
         </w:rPr>
       </w:pPr>
-      <w:proofErr w:type="gramStart"/>
-      <w:r>
-        <w:rPr>
-          <w:sz w:val="24"/>
-          <w:szCs w:val="24"/>
-        </w:rPr>
-        <w:t>Similar to</w:t>
-      </w:r>
-      <w:proofErr w:type="gramEnd"/>
-      <w:r>
-        <w:rPr>
-          <w:sz w:val="24"/>
-          <w:szCs w:val="24"/>
-        </w:rPr>
-        <w:t xml:space="preserve"> the features with ordinal outcomes, </w:t>
+      <w:r>
+        <w:rPr>
+          <w:sz w:val="24"/>
+          <w:szCs w:val="24"/>
+        </w:rPr>
+        <w:t xml:space="preserve">Similar to the features with ordinal outcomes, </w:t>
       </w:r>
       <w:r>
         <w:rPr>
@@ -17210,23 +16751,7 @@
           <w:sz w:val="24"/>
           <w:szCs w:val="24"/>
         </w:rPr>
-        <w:t xml:space="preserve">  </w:t>
-      </w:r>
-      <w:proofErr w:type="gramStart"/>
-      <w:r>
-        <w:rPr>
-          <w:sz w:val="24"/>
-          <w:szCs w:val="24"/>
-        </w:rPr>
-        <w:t>In order to</w:t>
-      </w:r>
-      <w:proofErr w:type="gramEnd"/>
-      <w:r>
-        <w:rPr>
-          <w:sz w:val="24"/>
-          <w:szCs w:val="24"/>
-        </w:rPr>
-        <w:t xml:space="preserve"> correct for these multiple tests, we used </w:t>
+        <w:t xml:space="preserve">  In order to correct for these multiple tests, we used </w:t>
       </w:r>
       <w:r>
         <w:rPr>
@@ -17737,7 +17262,16 @@
           <w:sz w:val="24"/>
           <w:szCs w:val="24"/>
         </w:rPr>
-        <w:t xml:space="preserve"> be the null hypothesis corresponding to </w:t>
+        <w:t xml:space="preserve"> be the null </w:t>
+      </w:r>
+      <w:r>
+        <w:rPr>
+          <w:rFonts w:eastAsiaTheme="minorEastAsia"/>
+          <w:sz w:val="24"/>
+          <w:szCs w:val="24"/>
+        </w:rPr>
+        <w:lastRenderedPageBreak/>
+        <w:t xml:space="preserve">hypothesis corresponding to </w:t>
       </w:r>
       <m:oMath>
         <m:sSub>
@@ -18079,7 +17613,6 @@
           <w:sz w:val="24"/>
           <w:szCs w:val="24"/>
         </w:rPr>
-        <w:lastRenderedPageBreak/>
         <w:tab/>
         <w:t xml:space="preserve">As we are evaluating these tests at a </w:t>
       </w:r>
@@ -18870,25 +18403,7 @@
           <w:sz w:val="24"/>
           <w:szCs w:val="24"/>
         </w:rPr>
-        <w:t xml:space="preserve"> </w:t>
-      </w:r>
-      <w:proofErr w:type="gramStart"/>
-      <w:r>
-        <w:rPr>
-          <w:rFonts w:eastAsiaTheme="minorEastAsia"/>
-          <w:sz w:val="24"/>
-          <w:szCs w:val="24"/>
-        </w:rPr>
-        <w:t>error</w:t>
-      </w:r>
-      <w:proofErr w:type="gramEnd"/>
-      <w:r>
-        <w:rPr>
-          <w:rFonts w:eastAsiaTheme="minorEastAsia"/>
-          <w:sz w:val="24"/>
-          <w:szCs w:val="24"/>
-        </w:rPr>
-        <w:t xml:space="preserve">.  </w:t>
+        <w:t xml:space="preserve"> error.  </w:t>
       </w:r>
       <w:r>
         <w:rPr>
@@ -18912,7 +18427,16 @@
           <w:sz w:val="24"/>
           <w:szCs w:val="24"/>
         </w:rPr>
-        <w:t xml:space="preserve"> as the proportion of total variance attributable to between-subject differences.  </w:t>
+        <w:t xml:space="preserve"> as the proportion of total variance attributable </w:t>
+      </w:r>
+      <w:r>
+        <w:rPr>
+          <w:rFonts w:eastAsiaTheme="minorEastAsia"/>
+          <w:sz w:val="24"/>
+          <w:szCs w:val="24"/>
+        </w:rPr>
+        <w:lastRenderedPageBreak/>
+        <w:t xml:space="preserve">to between-subject differences.  </w:t>
       </w:r>
       <w:r>
         <w:rPr>
@@ -19210,7 +18734,6 @@
           <w:sz w:val="24"/>
           <w:szCs w:val="24"/>
         </w:rPr>
-        <w:lastRenderedPageBreak/>
         <w:tab/>
       </w:r>
       <w:r>
@@ -20806,15 +20329,7 @@
                 <w:sz w:val="24"/>
                 <w:szCs w:val="24"/>
               </w:rPr>
-              <m:t>+</m:t>
-            </m:r>
-            <m:r>
-              <w:rPr>
-                <w:rFonts w:ascii="Cambria Math" w:eastAsiaTheme="minorEastAsia" w:hAnsi="Cambria Math"/>
-                <w:sz w:val="24"/>
-                <w:szCs w:val="24"/>
-              </w:rPr>
-              <m:t xml:space="preserve"> </m:t>
+              <m:t xml:space="preserve">+ </m:t>
             </m:r>
             <m:f>
               <m:fPr>
@@ -22082,63 +21597,7 @@
             <w:sz w:val="24"/>
             <w:szCs w:val="24"/>
           </w:rPr>
-          <m:t>+2</m:t>
-        </m:r>
-        <m:r>
-          <w:rPr>
-            <w:rFonts w:ascii="Cambria Math" w:eastAsiaTheme="minorEastAsia" w:hAnsi="Cambria Math"/>
-            <w:sz w:val="24"/>
-            <w:szCs w:val="24"/>
-          </w:rPr>
-          <m:t xml:space="preserve"> </m:t>
-        </m:r>
-        <m:r>
-          <w:rPr>
-            <w:rFonts w:ascii="Cambria Math" w:eastAsiaTheme="minorEastAsia" w:hAnsi="Cambria Math"/>
-            <w:sz w:val="24"/>
-            <w:szCs w:val="24"/>
-          </w:rPr>
-          <m:t>(</m:t>
-        </m:r>
-        <m:r>
-          <w:rPr>
-            <w:rFonts w:ascii="Cambria Math" w:eastAsiaTheme="minorEastAsia" w:hAnsi="Cambria Math"/>
-            <w:sz w:val="24"/>
-            <w:szCs w:val="24"/>
-          </w:rPr>
-          <m:t>A</m:t>
-        </m:r>
-        <m:r>
-          <w:rPr>
-            <w:rFonts w:ascii="Cambria Math" w:eastAsiaTheme="minorEastAsia" w:hAnsi="Cambria Math"/>
-            <w:sz w:val="24"/>
-            <w:szCs w:val="24"/>
-          </w:rPr>
-          <m:t>)(</m:t>
-        </m:r>
-        <m:r>
-          <w:rPr>
-            <w:rFonts w:ascii="Cambria Math" w:eastAsiaTheme="minorEastAsia" w:hAnsi="Cambria Math"/>
-            <w:sz w:val="24"/>
-            <w:szCs w:val="24"/>
-          </w:rPr>
-          <m:t>B</m:t>
-        </m:r>
-        <m:r>
-          <w:rPr>
-            <w:rFonts w:ascii="Cambria Math" w:eastAsiaTheme="minorEastAsia" w:hAnsi="Cambria Math"/>
-            <w:sz w:val="24"/>
-            <w:szCs w:val="24"/>
-          </w:rPr>
-          <m:t>)Cov</m:t>
-        </m:r>
-        <m:r>
-          <w:rPr>
-            <w:rFonts w:ascii="Cambria Math" w:eastAsiaTheme="minorEastAsia" w:hAnsi="Cambria Math"/>
-            <w:sz w:val="24"/>
-            <w:szCs w:val="24"/>
-          </w:rPr>
-          <m:t>(</m:t>
+          <m:t>+2 (A)(B)Cov(</m:t>
         </m:r>
         <m:sSub>
           <m:sSubPr>
@@ -22727,15 +22186,7 @@
             <w:sz w:val="24"/>
             <w:szCs w:val="24"/>
           </w:rPr>
-          <m:t>±1.96×</m:t>
-        </m:r>
-        <m:r>
-          <w:rPr>
-            <w:rFonts w:ascii="Cambria Math" w:eastAsiaTheme="minorEastAsia" w:hAnsi="Cambria Math"/>
-            <w:sz w:val="24"/>
-            <w:szCs w:val="24"/>
-          </w:rPr>
-          <m:t>SE</m:t>
+          <m:t>±1.96×SE</m:t>
         </m:r>
       </m:oMath>
       <w:r>

</xml_diff>